<commit_message>
task 3 unit test
</commit_message>
<xml_diff>
--- a/Exam Exercises/12. OOP Exam 12 December 2020/Problem_Description.docx
+++ b/Exam Exercises/12. OOP Exam 12 December 2020/Problem_Description.docx
@@ -2891,22 +2891,34 @@
         <w:rPr>
           <w:bCs/>
         </w:rPr>
-        <w:t xml:space="preserve">(capacity can’t be </w:t>
-      </w:r>
-      <w:r>
-        <w:rPr>
-          <w:b/>
-          <w:bCs/>
+        <w:t xml:space="preserve">(capacity can’t </w:t>
+      </w:r>
+      <w:r>
+        <w:rPr>
+          <w:bCs/>
+          <w:highlight w:val="yellow"/>
+        </w:rPr>
+        <w:t xml:space="preserve">be </w:t>
+      </w:r>
+      <w:r>
+        <w:rPr>
+          <w:b/>
+          <w:bCs/>
+          <w:highlight w:val="yellow"/>
         </w:rPr>
         <w:t>less than zero</w:t>
       </w:r>
       <w:r>
         <w:rPr>
           <w:bCs/>
+          <w:highlight w:val="yellow"/>
         </w:rPr>
         <w:t xml:space="preserve">. In these </w:t>
       </w:r>
       <w:r>
+        <w:rPr>
+          <w:highlight w:val="yellow"/>
+        </w:rPr>
         <w:t xml:space="preserve">cases, </w:t>
       </w:r>
       <w:r>
@@ -2914,12 +2926,14 @@
           <w:rStyle w:val="CodeChar"/>
           <w:rFonts w:asciiTheme="minorHAnsi" w:hAnsiTheme="minorHAnsi" w:cstheme="minorHAnsi"/>
           <w:b w:val="0"/>
+          <w:highlight w:val="yellow"/>
         </w:rPr>
         <w:t xml:space="preserve">throw an </w:t>
       </w:r>
       <w:r>
         <w:rPr>
           <w:rStyle w:val="CodeChar"/>
+          <w:highlight w:val="yellow"/>
         </w:rPr>
         <w:t>ArgumentException</w:t>
       </w:r>
@@ -2928,51 +2942,50 @@
           <w:rStyle w:val="CodeChar"/>
           <w:rFonts w:asciiTheme="minorHAnsi" w:hAnsiTheme="minorHAnsi" w:cstheme="minorHAnsi"/>
           <w:b w:val="0"/>
+          <w:highlight w:val="yellow"/>
         </w:rPr>
         <w:t xml:space="preserve"> </w:t>
       </w:r>
       <w:r>
+        <w:rPr>
+          <w:highlight w:val="yellow"/>
+        </w:rPr>
         <w:t>with</w:t>
       </w:r>
       <w:r>
         <w:rPr>
           <w:b/>
+          <w:highlight w:val="yellow"/>
         </w:rPr>
         <w:t xml:space="preserve"> </w:t>
       </w:r>
       <w:r>
+        <w:rPr>
+          <w:highlight w:val="yellow"/>
+        </w:rPr>
         <w:t>message</w:t>
       </w:r>
       <w:r>
         <w:rPr>
           <w:rStyle w:val="CodeChar"/>
           <w:b w:val="0"/>
+          <w:highlight w:val="yellow"/>
         </w:rPr>
         <w:t xml:space="preserve"> </w:t>
       </w:r>
       <w:r>
         <w:rPr>
           <w:rStyle w:val="CodeChar"/>
-        </w:rPr>
-        <w:t>"</w:t>
-      </w:r>
-      <w:r>
-        <w:rPr>
-          <w:rStyle w:val="CodeChar"/>
-        </w:rPr>
-        <w:t>Capacity has to be greater than 0</w:t>
-      </w:r>
-      <w:r>
-        <w:rPr>
-          <w:rStyle w:val="CodeChar"/>
-        </w:rPr>
-        <w:t>"</w:t>
+          <w:highlight w:val="yellow"/>
+        </w:rPr>
+        <w:t>"Capacity has to be greater than 0"</w:t>
       </w:r>
       <w:r>
         <w:rPr>
           <w:rStyle w:val="CodeChar"/>
           <w:rFonts w:asciiTheme="minorHAnsi" w:hAnsiTheme="minorHAnsi" w:cstheme="minorHAnsi"/>
           <w:b w:val="0"/>
+          <w:highlight w:val="yellow"/>
         </w:rPr>
         <w:t>)</w:t>
       </w:r>
@@ -3114,22 +3127,21 @@
         <w:spacing w:before="0" w:after="0"/>
         <w:rPr>
           <w:rStyle w:val="CodeChar"/>
+          <w:highlight w:val="yellow"/>
         </w:rPr>
       </w:pPr>
       <w:r>
         <w:rPr>
           <w:rStyle w:val="CodeChar"/>
+          <w:highlight w:val="yellow"/>
         </w:rPr>
         <w:t xml:space="preserve">Price – </w:t>
       </w:r>
       <w:r>
-        <w:t>calculated property</w:t>
-      </w:r>
-      <w:r>
-        <w:t>,</w:t>
-      </w:r>
-      <w:r>
-        <w:t xml:space="preserve"> which calculates the price for all people</w:t>
+        <w:rPr>
+          <w:highlight w:val="yellow"/>
+        </w:rPr>
+        <w:t>calculated property, which calculates the price for all people</w:t>
       </w:r>
     </w:p>
     <w:p>

</xml_diff>